<commit_message>
Ispravljeni defekti i slovna greška u log-u
</commit_message>
<xml_diff>
--- a/Dokumentacija/Faza2/SSU/SSU_AžuriranjeStomatološkeEvidencije.docx
+++ b/Dokumentacija/Faza2/SSU/SSU_AžuriranjeStomatološkeEvidencije.docx
@@ -1,26 +1,24 @@
 
 <file path=word/document.xml><?xml version="1.0" encoding="utf-8"?>
-<w:document xmlns:wpc="http://schemas.microsoft.com/office/word/2010/wordprocessingCanvas" xmlns:cx="http://schemas.microsoft.com/office/drawing/2014/chartex" xmlns:cx1="http://schemas.microsoft.com/office/drawing/2015/9/8/chartex" xmlns:mc="http://schemas.openxmlformats.org/markup-compatibility/2006" xmlns:o="urn:schemas-microsoft-com:office:office" xmlns:r="http://schemas.openxmlformats.org/officeDocument/2006/relationships" xmlns:m="http://schemas.openxmlformats.org/officeDocument/2006/math" xmlns:v="urn:schemas-microsoft-com:vml" xmlns:wp14="http://schemas.microsoft.com/office/word/2010/wordprocessingDrawing" xmlns:wp="http://schemas.openxmlformats.org/drawingml/2006/wordprocessingDrawing" xmlns:w10="urn:schemas-microsoft-com:office:word" xmlns:w="http://schemas.openxmlformats.org/wordprocessingml/2006/main" xmlns:w14="http://schemas.microsoft.com/office/word/2010/wordml" xmlns:w15="http://schemas.microsoft.com/office/word/2012/wordml" xmlns:w16se="http://schemas.microsoft.com/office/word/2015/wordml/symex" xmlns:wpg="http://schemas.microsoft.com/office/word/2010/wordprocessingGroup" xmlns:wpi="http://schemas.microsoft.com/office/word/2010/wordprocessingInk" xmlns:wne="http://schemas.microsoft.com/office/word/2006/wordml" xmlns:wps="http://schemas.microsoft.com/office/word/2010/wordprocessingShape" mc:Ignorable="w14 w15 w16se wp14">
+<w:document xmlns:wpc="http://schemas.microsoft.com/office/word/2010/wordprocessingCanvas" xmlns:cx="http://schemas.microsoft.com/office/drawing/2014/chartex" xmlns:cx1="http://schemas.microsoft.com/office/drawing/2015/9/8/chartex" xmlns:cx2="http://schemas.microsoft.com/office/drawing/2015/10/21/chartex" xmlns:cx3="http://schemas.microsoft.com/office/drawing/2016/5/9/chartex" xmlns:cx4="http://schemas.microsoft.com/office/drawing/2016/5/10/chartex" xmlns:cx5="http://schemas.microsoft.com/office/drawing/2016/5/11/chartex" xmlns:cx6="http://schemas.microsoft.com/office/drawing/2016/5/12/chartex" xmlns:cx7="http://schemas.microsoft.com/office/drawing/2016/5/13/chartex" xmlns:cx8="http://schemas.microsoft.com/office/drawing/2016/5/14/chartex" xmlns:mc="http://schemas.openxmlformats.org/markup-compatibility/2006" xmlns:aink="http://schemas.microsoft.com/office/drawing/2016/ink" xmlns:am3d="http://schemas.microsoft.com/office/drawing/2017/model3d" xmlns:o="urn:schemas-microsoft-com:office:office" xmlns:r="http://schemas.openxmlformats.org/officeDocument/2006/relationships" xmlns:m="http://schemas.openxmlformats.org/officeDocument/2006/math" xmlns:v="urn:schemas-microsoft-com:vml" xmlns:wp14="http://schemas.microsoft.com/office/word/2010/wordprocessingDrawing" xmlns:wp="http://schemas.openxmlformats.org/drawingml/2006/wordprocessingDrawing" xmlns:w10="urn:schemas-microsoft-com:office:word" xmlns:w="http://schemas.openxmlformats.org/wordprocessingml/2006/main" xmlns:w14="http://schemas.microsoft.com/office/word/2010/wordml" xmlns:w15="http://schemas.microsoft.com/office/word/2012/wordml" xmlns:w16cex="http://schemas.microsoft.com/office/word/2018/wordml/cex" xmlns:w16cid="http://schemas.microsoft.com/office/word/2016/wordml/cid" xmlns:w16="http://schemas.microsoft.com/office/word/2018/wordml" xmlns:w16sdtdh="http://schemas.microsoft.com/office/word/2020/wordml/sdtdatahash" xmlns:w16se="http://schemas.microsoft.com/office/word/2015/wordml/symex" xmlns:wpg="http://schemas.microsoft.com/office/word/2010/wordprocessingGroup" xmlns:wpi="http://schemas.microsoft.com/office/word/2010/wordprocessingInk" xmlns:wne="http://schemas.microsoft.com/office/word/2006/wordml" xmlns:wps="http://schemas.microsoft.com/office/word/2010/wordprocessingShape" mc:Ignorable="w14 w15 w16se w16cid w16 w16cex w16sdtdh wp14">
   <w:body>
     <w:p>
       <w:pPr>
         <w:spacing w:before="80" w:line="487" w:lineRule="auto"/>
         <w:ind w:left="2127" w:right="1698" w:firstLine="292"/>
-        <w:rPr>
-          <w:rFonts w:ascii="Microsoft Sans Serif" w:hAnsi="Microsoft Sans Serif"/>
+        <w:jc w:val="center"/>
+        <w:rPr>
           <w:sz w:val="24"/>
         </w:rPr>
       </w:pPr>
       <w:r>
         <w:rPr>
-          <w:rFonts w:ascii="Microsoft Sans Serif" w:hAnsi="Microsoft Sans Serif"/>
           <w:sz w:val="24"/>
         </w:rPr>
         <w:t>Elektrotehnički fakultet u Beogradu</w:t>
       </w:r>
       <w:r>
         <w:rPr>
-          <w:rFonts w:ascii="Microsoft Sans Serif" w:hAnsi="Microsoft Sans Serif"/>
           <w:spacing w:val="1"/>
           <w:sz w:val="24"/>
         </w:rPr>
@@ -28,14 +26,12 @@
       </w:r>
       <w:r>
         <w:rPr>
-          <w:rFonts w:ascii="Microsoft Sans Serif" w:hAnsi="Microsoft Sans Serif"/>
           <w:sz w:val="24"/>
         </w:rPr>
         <w:t>SI3PSI</w:t>
       </w:r>
       <w:r>
         <w:rPr>
-          <w:rFonts w:ascii="Microsoft Sans Serif" w:hAnsi="Microsoft Sans Serif"/>
           <w:spacing w:val="-4"/>
           <w:sz w:val="24"/>
         </w:rPr>
@@ -43,14 +39,12 @@
       </w:r>
       <w:r>
         <w:rPr>
-          <w:rFonts w:ascii="Microsoft Sans Serif" w:hAnsi="Microsoft Sans Serif"/>
           <w:sz w:val="24"/>
         </w:rPr>
         <w:t>Principi</w:t>
       </w:r>
       <w:r>
         <w:rPr>
-          <w:rFonts w:ascii="Microsoft Sans Serif" w:hAnsi="Microsoft Sans Serif"/>
           <w:spacing w:val="-5"/>
           <w:sz w:val="24"/>
         </w:rPr>
@@ -58,14 +52,12 @@
       </w:r>
       <w:r>
         <w:rPr>
-          <w:rFonts w:ascii="Microsoft Sans Serif" w:hAnsi="Microsoft Sans Serif"/>
           <w:sz w:val="24"/>
         </w:rPr>
         <w:t>Softverskog</w:t>
       </w:r>
       <w:r>
         <w:rPr>
-          <w:rFonts w:ascii="Microsoft Sans Serif" w:hAnsi="Microsoft Sans Serif"/>
           <w:spacing w:val="-6"/>
           <w:sz w:val="24"/>
         </w:rPr>
@@ -73,7 +65,6 @@
       </w:r>
       <w:r>
         <w:rPr>
-          <w:rFonts w:ascii="Microsoft Sans Serif" w:hAnsi="Microsoft Sans Serif"/>
           <w:sz w:val="24"/>
         </w:rPr>
         <w:t>Inženjerstva</w:t>
@@ -83,7 +74,6 @@
       <w:pPr>
         <w:pStyle w:val="BodyText"/>
         <w:rPr>
-          <w:rFonts w:ascii="Microsoft Sans Serif"/>
           <w:sz w:val="26"/>
         </w:rPr>
       </w:pPr>
@@ -92,7 +82,6 @@
       <w:pPr>
         <w:pStyle w:val="BodyText"/>
         <w:rPr>
-          <w:rFonts w:ascii="Microsoft Sans Serif"/>
           <w:sz w:val="26"/>
         </w:rPr>
       </w:pPr>
@@ -101,7 +90,6 @@
       <w:pPr>
         <w:pStyle w:val="BodyText"/>
         <w:rPr>
-          <w:rFonts w:ascii="Microsoft Sans Serif"/>
           <w:sz w:val="26"/>
         </w:rPr>
       </w:pPr>
@@ -110,7 +98,6 @@
       <w:pPr>
         <w:pStyle w:val="BodyText"/>
         <w:rPr>
-          <w:rFonts w:ascii="Microsoft Sans Serif"/>
           <w:sz w:val="26"/>
         </w:rPr>
       </w:pPr>
@@ -119,7 +106,6 @@
       <w:pPr>
         <w:pStyle w:val="BodyText"/>
         <w:rPr>
-          <w:rFonts w:ascii="Microsoft Sans Serif"/>
           <w:sz w:val="26"/>
         </w:rPr>
       </w:pPr>
@@ -128,7 +114,6 @@
       <w:pPr>
         <w:pStyle w:val="BodyText"/>
         <w:rPr>
-          <w:rFonts w:ascii="Microsoft Sans Serif"/>
           <w:sz w:val="26"/>
         </w:rPr>
       </w:pPr>
@@ -137,7 +122,6 @@
       <w:pPr>
         <w:pStyle w:val="BodyText"/>
         <w:rPr>
-          <w:rFonts w:ascii="Microsoft Sans Serif"/>
           <w:sz w:val="26"/>
         </w:rPr>
       </w:pPr>
@@ -148,20 +132,17 @@
         <w:ind w:left="151" w:right="150"/>
         <w:jc w:val="center"/>
         <w:rPr>
-          <w:rFonts w:ascii="Microsoft Sans Serif"/>
           <w:sz w:val="36"/>
         </w:rPr>
       </w:pPr>
       <w:r>
         <w:rPr>
-          <w:rFonts w:ascii="Microsoft Sans Serif"/>
           <w:sz w:val="36"/>
         </w:rPr>
         <w:t>Projekat</w:t>
       </w:r>
       <w:r>
         <w:rPr>
-          <w:rFonts w:ascii="Microsoft Sans Serif"/>
           <w:spacing w:val="1"/>
           <w:sz w:val="36"/>
         </w:rPr>
@@ -169,7 +150,6 @@
       </w:r>
       <w:r>
         <w:rPr>
-          <w:rFonts w:ascii="Microsoft Sans Serif"/>
           <w:sz w:val="36"/>
         </w:rPr>
         <w:t>DentistApp</w:t>
@@ -179,7 +159,6 @@
       <w:pPr>
         <w:pStyle w:val="BodyText"/>
         <w:rPr>
-          <w:rFonts w:ascii="Microsoft Sans Serif"/>
           <w:sz w:val="40"/>
         </w:rPr>
       </w:pPr>
@@ -188,7 +167,6 @@
       <w:pPr>
         <w:pStyle w:val="BodyText"/>
         <w:rPr>
-          <w:rFonts w:ascii="Microsoft Sans Serif"/>
           <w:sz w:val="40"/>
         </w:rPr>
       </w:pPr>
@@ -197,7 +175,6 @@
       <w:pPr>
         <w:pStyle w:val="BodyText"/>
         <w:rPr>
-          <w:rFonts w:ascii="Microsoft Sans Serif"/>
           <w:sz w:val="40"/>
         </w:rPr>
       </w:pPr>
@@ -206,7 +183,6 @@
       <w:pPr>
         <w:pStyle w:val="BodyText"/>
         <w:rPr>
-          <w:rFonts w:ascii="Microsoft Sans Serif"/>
           <w:sz w:val="40"/>
         </w:rPr>
       </w:pPr>
@@ -216,7 +192,6 @@
         <w:pStyle w:val="BodyText"/>
         <w:spacing w:before="1"/>
         <w:rPr>
-          <w:rFonts w:ascii="Microsoft Sans Serif"/>
           <w:sz w:val="46"/>
         </w:rPr>
       </w:pPr>
@@ -226,14 +201,12 @@
         <w:ind w:left="151" w:right="150"/>
         <w:jc w:val="center"/>
         <w:rPr>
-          <w:rFonts w:ascii="Arial"/>
           <w:b/>
           <w:sz w:val="36"/>
         </w:rPr>
       </w:pPr>
       <w:r>
         <w:rPr>
-          <w:rFonts w:ascii="Arial"/>
           <w:b/>
           <w:sz w:val="36"/>
         </w:rPr>
@@ -241,7 +214,6 @@
       </w:r>
       <w:r>
         <w:rPr>
-          <w:rFonts w:ascii="Arial"/>
           <w:b/>
           <w:spacing w:val="-98"/>
           <w:sz w:val="36"/>
@@ -250,43 +222,10 @@
       </w:r>
       <w:r>
         <w:rPr>
-          <w:rFonts w:ascii="Arial"/>
           <w:b/>
           <w:sz w:val="36"/>
         </w:rPr>
-        <w:t>a</w:t>
-      </w:r>
-      <w:r>
-        <w:rPr>
-          <w:rFonts w:ascii="Arial"/>
-          <w:b/>
-          <w:sz w:val="36"/>
-        </w:rPr>
-        <w:t>ž</w:t>
-      </w:r>
-      <w:r>
-        <w:rPr>
-          <w:rFonts w:ascii="Arial"/>
-          <w:b/>
-          <w:sz w:val="36"/>
-        </w:rPr>
-        <w:t>uriranja stomatolo</w:t>
-      </w:r>
-      <w:r>
-        <w:rPr>
-          <w:rFonts w:ascii="Arial"/>
-          <w:b/>
-          <w:sz w:val="36"/>
-        </w:rPr>
-        <w:t>š</w:t>
-      </w:r>
-      <w:r>
-        <w:rPr>
-          <w:rFonts w:ascii="Arial"/>
-          <w:b/>
-          <w:sz w:val="36"/>
-        </w:rPr>
-        <w:t>ke evidencije</w:t>
+        <w:t>ažuriranja stomatološke evidencije</w:t>
       </w:r>
     </w:p>
     <w:p>
@@ -294,7 +233,6 @@
         <w:pStyle w:val="BodyText"/>
         <w:spacing w:before="1"/>
         <w:rPr>
-          <w:rFonts w:ascii="Arial"/>
           <w:b/>
           <w:sz w:val="42"/>
         </w:rPr>
@@ -305,14 +243,12 @@
         <w:ind w:left="151" w:right="148"/>
         <w:jc w:val="center"/>
         <w:rPr>
-          <w:rFonts w:ascii="Arial"/>
           <w:b/>
           <w:sz w:val="28"/>
         </w:rPr>
       </w:pPr>
       <w:r>
         <w:rPr>
-          <w:rFonts w:ascii="Arial"/>
           <w:b/>
           <w:sz w:val="28"/>
         </w:rPr>
@@ -320,7 +256,6 @@
       </w:r>
       <w:r>
         <w:rPr>
-          <w:rFonts w:ascii="Arial"/>
           <w:b/>
           <w:spacing w:val="-3"/>
           <w:sz w:val="28"/>
@@ -329,18 +264,23 @@
       </w:r>
       <w:r>
         <w:rPr>
-          <w:rFonts w:ascii="Arial"/>
           <w:b/>
           <w:sz w:val="28"/>
         </w:rPr>
-        <w:t>1.0</w:t>
+        <w:t>1.</w:t>
+      </w:r>
+      <w:r>
+        <w:rPr>
+          <w:b/>
+          <w:sz w:val="28"/>
+        </w:rPr>
+        <w:t>1</w:t>
       </w:r>
     </w:p>
     <w:p>
       <w:pPr>
         <w:jc w:val="center"/>
         <w:rPr>
-          <w:rFonts w:ascii="Arial"/>
           <w:sz w:val="28"/>
         </w:rPr>
         <w:sectPr>
@@ -357,14 +297,12 @@
         <w:ind w:left="3899" w:right="3800"/>
         <w:jc w:val="center"/>
         <w:rPr>
-          <w:rFonts w:ascii="Arial"/>
           <w:b/>
           <w:sz w:val="36"/>
         </w:rPr>
       </w:pPr>
       <w:r>
         <w:rPr>
-          <w:rFonts w:ascii="Arial"/>
           <w:b/>
           <w:sz w:val="36"/>
         </w:rPr>
@@ -373,7 +311,6 @@
       </w:r>
       <w:r>
         <w:rPr>
-          <w:rFonts w:ascii="Arial"/>
           <w:b/>
           <w:spacing w:val="-1"/>
           <w:sz w:val="36"/>
@@ -382,7 +319,6 @@
       </w:r>
       <w:r>
         <w:rPr>
-          <w:rFonts w:ascii="Arial"/>
           <w:b/>
           <w:sz w:val="36"/>
         </w:rPr>
@@ -592,7 +528,13 @@
               <w:rPr>
                 <w:sz w:val="24"/>
               </w:rPr>
-              <w:t>inicijalna</w:t>
+              <w:t>i</w:t>
+            </w:r>
+            <w:r>
+              <w:rPr>
+                <w:sz w:val="24"/>
+              </w:rPr>
+              <w:t>nicijalna</w:t>
             </w:r>
             <w:r>
               <w:rPr>
@@ -647,6 +589,12 @@
                 <w:sz w:val="24"/>
               </w:rPr>
             </w:pPr>
+            <w:r>
+              <w:rPr>
+                <w:sz w:val="24"/>
+              </w:rPr>
+              <w:t xml:space="preserve">  13.04.2022.</w:t>
+            </w:r>
           </w:p>
         </w:tc>
         <w:tc>
@@ -660,6 +608,12 @@
                 <w:sz w:val="24"/>
               </w:rPr>
             </w:pPr>
+            <w:r>
+              <w:rPr>
+                <w:sz w:val="24"/>
+              </w:rPr>
+              <w:t xml:space="preserve">  1.1</w:t>
+            </w:r>
           </w:p>
         </w:tc>
         <w:tc>
@@ -673,6 +627,18 @@
                 <w:sz w:val="24"/>
               </w:rPr>
             </w:pPr>
+            <w:r>
+              <w:rPr>
+                <w:sz w:val="24"/>
+              </w:rPr>
+              <w:t xml:space="preserve">  </w:t>
+            </w:r>
+            <w:r>
+              <w:rPr>
+                <w:sz w:val="24"/>
+              </w:rPr>
+              <w:t>Ažuriranje preduslova</w:t>
+            </w:r>
           </w:p>
         </w:tc>
         <w:tc>
@@ -686,6 +652,12 @@
                 <w:sz w:val="24"/>
               </w:rPr>
             </w:pPr>
+            <w:r>
+              <w:rPr>
+                <w:sz w:val="24"/>
+              </w:rPr>
+              <w:t xml:space="preserve"> Mihailo Jovanović</w:t>
+            </w:r>
           </w:p>
         </w:tc>
       </w:tr>
@@ -803,6 +775,87 @@
           </w:p>
         </w:tc>
       </w:tr>
+      <w:tr>
+        <w:trPr>
+          <w:trHeight w:val="359"/>
+        </w:trPr>
+        <w:tc>
+          <w:tcPr>
+            <w:tcW w:w="2305" w:type="dxa"/>
+            <w:tcBorders>
+              <w:top w:val="single" w:sz="6" w:space="0" w:color="000000"/>
+              <w:left w:val="single" w:sz="6" w:space="0" w:color="000000"/>
+              <w:bottom w:val="single" w:sz="6" w:space="0" w:color="000000"/>
+              <w:right w:val="single" w:sz="6" w:space="0" w:color="000000"/>
+            </w:tcBorders>
+          </w:tcPr>
+          <w:p>
+            <w:pPr>
+              <w:pStyle w:val="TableParagraph"/>
+              <w:rPr>
+                <w:sz w:val="24"/>
+              </w:rPr>
+            </w:pPr>
+          </w:p>
+        </w:tc>
+        <w:tc>
+          <w:tcPr>
+            <w:tcW w:w="1152" w:type="dxa"/>
+            <w:tcBorders>
+              <w:top w:val="single" w:sz="6" w:space="0" w:color="000000"/>
+              <w:left w:val="single" w:sz="6" w:space="0" w:color="000000"/>
+              <w:bottom w:val="single" w:sz="6" w:space="0" w:color="000000"/>
+              <w:right w:val="single" w:sz="6" w:space="0" w:color="000000"/>
+            </w:tcBorders>
+          </w:tcPr>
+          <w:p>
+            <w:pPr>
+              <w:pStyle w:val="TableParagraph"/>
+              <w:rPr>
+                <w:sz w:val="24"/>
+              </w:rPr>
+            </w:pPr>
+          </w:p>
+        </w:tc>
+        <w:tc>
+          <w:tcPr>
+            <w:tcW w:w="3673" w:type="dxa"/>
+            <w:tcBorders>
+              <w:top w:val="single" w:sz="6" w:space="0" w:color="000000"/>
+              <w:left w:val="single" w:sz="6" w:space="0" w:color="000000"/>
+              <w:bottom w:val="single" w:sz="6" w:space="0" w:color="000000"/>
+              <w:right w:val="single" w:sz="6" w:space="0" w:color="000000"/>
+            </w:tcBorders>
+          </w:tcPr>
+          <w:p>
+            <w:pPr>
+              <w:pStyle w:val="TableParagraph"/>
+              <w:rPr>
+                <w:sz w:val="24"/>
+              </w:rPr>
+            </w:pPr>
+          </w:p>
+        </w:tc>
+        <w:tc>
+          <w:tcPr>
+            <w:tcW w:w="2376" w:type="dxa"/>
+            <w:tcBorders>
+              <w:top w:val="single" w:sz="6" w:space="0" w:color="000000"/>
+              <w:left w:val="single" w:sz="6" w:space="0" w:color="000000"/>
+              <w:bottom w:val="single" w:sz="6" w:space="0" w:color="000000"/>
+              <w:right w:val="single" w:sz="6" w:space="0" w:color="000000"/>
+            </w:tcBorders>
+          </w:tcPr>
+          <w:p>
+            <w:pPr>
+              <w:pStyle w:val="TableParagraph"/>
+              <w:rPr>
+                <w:sz w:val="24"/>
+              </w:rPr>
+            </w:pPr>
+          </w:p>
+        </w:tc>
+      </w:tr>
     </w:tbl>
     <w:p>
       <w:pPr>
@@ -821,7 +874,6 @@
         <w:pStyle w:val="BodyText"/>
         <w:spacing w:before="8"/>
         <w:rPr>
-          <w:rFonts w:ascii="Arial"/>
           <w:b/>
           <w:sz w:val="22"/>
         </w:rPr>
@@ -833,14 +885,12 @@
         <w:ind w:left="3898" w:right="3800"/>
         <w:jc w:val="center"/>
         <w:rPr>
-          <w:rFonts w:ascii="Arial" w:hAnsi="Arial"/>
           <w:b/>
           <w:sz w:val="36"/>
         </w:rPr>
       </w:pPr>
       <w:r>
         <w:rPr>
-          <w:rFonts w:ascii="Arial" w:hAnsi="Arial"/>
           <w:b/>
           <w:sz w:val="36"/>
         </w:rPr>
@@ -1079,40 +1129,35 @@
                 <w:sz w:val="20"/>
               </w:rPr>
             </w:pPr>
-            <w:hyperlink w:anchor="_bookmark5" w:history="1">
-              <w:r>
-                <w:rPr>
-                  <w:sz w:val="20"/>
-                </w:rPr>
-                <w:t>Scenario</w:t>
-              </w:r>
-              <w:r>
-                <w:rPr>
-                  <w:spacing w:val="-2"/>
-                  <w:sz w:val="20"/>
-                </w:rPr>
-                <w:t xml:space="preserve"> </w:t>
-              </w:r>
-              <w:r>
-                <w:rPr>
-                  <w:sz w:val="20"/>
-                </w:rPr>
-                <w:t>popunjavanja</w:t>
-              </w:r>
-              <w:r>
-                <w:rPr>
-                  <w:spacing w:val="-3"/>
-                  <w:sz w:val="20"/>
-                </w:rPr>
-                <w:t xml:space="preserve"> </w:t>
-              </w:r>
-              <w:r>
-                <w:rPr>
-                  <w:sz w:val="20"/>
-                </w:rPr>
-                <w:t>ankete</w:t>
-              </w:r>
-            </w:hyperlink>
+            <w:r>
+              <w:rPr>
+                <w:sz w:val="20"/>
+                <w:szCs w:val="20"/>
+              </w:rPr>
+              <w:t>Scenario</w:t>
+            </w:r>
+            <w:r>
+              <w:rPr>
+                <w:spacing w:val="-4"/>
+                <w:sz w:val="20"/>
+                <w:szCs w:val="20"/>
+              </w:rPr>
+              <w:t xml:space="preserve"> </w:t>
+            </w:r>
+            <w:r>
+              <w:rPr>
+                <w:sz w:val="20"/>
+                <w:szCs w:val="20"/>
+              </w:rPr>
+              <w:t>pregleda ažuriranja stomatološke evidencije</w:t>
+            </w:r>
+            <w:r>
+              <w:rPr>
+                <w:sz w:val="18"/>
+                <w:szCs w:val="20"/>
+              </w:rPr>
+              <w:t xml:space="preserve"> </w:t>
+            </w:r>
           </w:p>
         </w:tc>
         <w:tc>
@@ -1372,15 +1417,7 @@
                 <w:rPr>
                   <w:sz w:val="20"/>
                 </w:rPr>
-                <w:t>Privilegovani korisnik izdaje izveštaj za određeni pregled</w:t>
-              </w:r>
-              <w:bookmarkStart w:id="0" w:name="_GoBack"/>
-              <w:bookmarkEnd w:id="0"/>
-              <w:r>
-                <w:rPr>
-                  <w:sz w:val="20"/>
-                </w:rPr>
-                <w:t xml:space="preserve"> </w:t>
+                <w:t xml:space="preserve">Privilegovani korisnik izdaje izveštaj za određeni pregled </w:t>
               </w:r>
             </w:hyperlink>
           </w:p>
@@ -1496,7 +1533,7 @@
                   <w:w w:val="99"/>
                   <w:sz w:val="20"/>
                 </w:rPr>
-                <w:t>5</w:t>
+                <w:t>4</w:t>
               </w:r>
             </w:hyperlink>
           </w:p>
@@ -1572,7 +1609,7 @@
                   <w:w w:val="99"/>
                   <w:sz w:val="20"/>
                 </w:rPr>
-                <w:t>5</w:t>
+                <w:t>4</w:t>
               </w:r>
             </w:hyperlink>
           </w:p>
@@ -1648,7 +1685,7 @@
                   <w:w w:val="99"/>
                   <w:sz w:val="20"/>
                 </w:rPr>
-                <w:t>5</w:t>
+                <w:t>4</w:t>
               </w:r>
             </w:hyperlink>
           </w:p>
@@ -1970,10 +2007,16 @@
           <w:tab w:val="left" w:pos="937"/>
           <w:tab w:val="left" w:pos="938"/>
         </w:tabs>
-      </w:pPr>
-      <w:bookmarkStart w:id="1" w:name="_bookmark0"/>
-      <w:bookmarkEnd w:id="1"/>
-      <w:r>
+        <w:rPr>
+          <w:rFonts w:ascii="Times New Roman" w:hAnsi="Times New Roman" w:cs="Times New Roman"/>
+        </w:rPr>
+      </w:pPr>
+      <w:bookmarkStart w:id="0" w:name="_bookmark0"/>
+      <w:bookmarkEnd w:id="0"/>
+      <w:r>
+        <w:rPr>
+          <w:rFonts w:ascii="Times New Roman" w:hAnsi="Times New Roman" w:cs="Times New Roman"/>
+        </w:rPr>
         <w:t>Uvod</w:t>
       </w:r>
     </w:p>
@@ -1989,10 +2032,16 @@
           <w:tab w:val="left" w:pos="938"/>
         </w:tabs>
         <w:spacing w:before="194"/>
-      </w:pPr>
-      <w:bookmarkStart w:id="2" w:name="_bookmark1"/>
-      <w:bookmarkEnd w:id="2"/>
-      <w:r>
+        <w:rPr>
+          <w:rFonts w:ascii="Times New Roman" w:hAnsi="Times New Roman" w:cs="Times New Roman"/>
+        </w:rPr>
+      </w:pPr>
+      <w:bookmarkStart w:id="1" w:name="_bookmark1"/>
+      <w:bookmarkEnd w:id="1"/>
+      <w:r>
+        <w:rPr>
+          <w:rFonts w:ascii="Times New Roman" w:hAnsi="Times New Roman" w:cs="Times New Roman"/>
+        </w:rPr>
         <w:t>Rezime</w:t>
       </w:r>
     </w:p>
@@ -2036,46 +2085,68 @@
           <w:tab w:val="left" w:pos="937"/>
           <w:tab w:val="left" w:pos="938"/>
         </w:tabs>
-      </w:pPr>
-      <w:bookmarkStart w:id="3" w:name="_bookmark2"/>
-      <w:bookmarkEnd w:id="3"/>
-      <w:r>
+        <w:rPr>
+          <w:rFonts w:ascii="Times New Roman" w:hAnsi="Times New Roman" w:cs="Times New Roman"/>
+        </w:rPr>
+      </w:pPr>
+      <w:bookmarkStart w:id="2" w:name="_bookmark2"/>
+      <w:bookmarkEnd w:id="2"/>
+      <w:r>
+        <w:rPr>
+          <w:rFonts w:ascii="Times New Roman" w:hAnsi="Times New Roman" w:cs="Times New Roman"/>
+        </w:rPr>
         <w:t>Namena</w:t>
       </w:r>
       <w:r>
         <w:rPr>
+          <w:rFonts w:ascii="Times New Roman" w:hAnsi="Times New Roman" w:cs="Times New Roman"/>
           <w:spacing w:val="-3"/>
         </w:rPr>
         <w:t xml:space="preserve"> </w:t>
       </w:r>
       <w:r>
+        <w:rPr>
+          <w:rFonts w:ascii="Times New Roman" w:hAnsi="Times New Roman" w:cs="Times New Roman"/>
+        </w:rPr>
         <w:t>dokumenta</w:t>
       </w:r>
       <w:r>
         <w:rPr>
+          <w:rFonts w:ascii="Times New Roman" w:hAnsi="Times New Roman" w:cs="Times New Roman"/>
           <w:spacing w:val="-3"/>
         </w:rPr>
         <w:t xml:space="preserve"> </w:t>
       </w:r>
       <w:r>
+        <w:rPr>
+          <w:rFonts w:ascii="Times New Roman" w:hAnsi="Times New Roman" w:cs="Times New Roman"/>
+        </w:rPr>
         <w:t>i</w:t>
       </w:r>
       <w:r>
         <w:rPr>
+          <w:rFonts w:ascii="Times New Roman" w:hAnsi="Times New Roman" w:cs="Times New Roman"/>
           <w:spacing w:val="-1"/>
         </w:rPr>
         <w:t xml:space="preserve"> </w:t>
       </w:r>
       <w:r>
+        <w:rPr>
+          <w:rFonts w:ascii="Times New Roman" w:hAnsi="Times New Roman" w:cs="Times New Roman"/>
+        </w:rPr>
         <w:t>ciljne</w:t>
       </w:r>
       <w:r>
         <w:rPr>
+          <w:rFonts w:ascii="Times New Roman" w:hAnsi="Times New Roman" w:cs="Times New Roman"/>
           <w:spacing w:val="-3"/>
         </w:rPr>
         <w:t xml:space="preserve"> </w:t>
       </w:r>
       <w:r>
+        <w:rPr>
+          <w:rFonts w:ascii="Times New Roman" w:hAnsi="Times New Roman" w:cs="Times New Roman"/>
+        </w:rPr>
         <w:t>grupe</w:t>
       </w:r>
     </w:p>
@@ -2120,10 +2191,16 @@
           <w:tab w:val="left" w:pos="938"/>
         </w:tabs>
         <w:spacing w:before="1"/>
-      </w:pPr>
-      <w:bookmarkStart w:id="4" w:name="_bookmark3"/>
-      <w:bookmarkEnd w:id="4"/>
-      <w:r>
+        <w:rPr>
+          <w:rFonts w:ascii="Times New Roman" w:hAnsi="Times New Roman" w:cs="Times New Roman"/>
+        </w:rPr>
+      </w:pPr>
+      <w:bookmarkStart w:id="3" w:name="_bookmark3"/>
+      <w:bookmarkEnd w:id="3"/>
+      <w:r>
+        <w:rPr>
+          <w:rFonts w:ascii="Times New Roman" w:hAnsi="Times New Roman" w:cs="Times New Roman"/>
+        </w:rPr>
         <w:t>Reference</w:t>
       </w:r>
     </w:p>
@@ -2478,19 +2555,29 @@
           <w:tab w:val="left" w:pos="938"/>
         </w:tabs>
         <w:spacing w:before="131"/>
-      </w:pPr>
-      <w:bookmarkStart w:id="5" w:name="_bookmark4"/>
-      <w:bookmarkEnd w:id="5"/>
-      <w:r>
+        <w:rPr>
+          <w:rFonts w:ascii="Times New Roman" w:hAnsi="Times New Roman" w:cs="Times New Roman"/>
+        </w:rPr>
+      </w:pPr>
+      <w:bookmarkStart w:id="4" w:name="_bookmark4"/>
+      <w:bookmarkEnd w:id="4"/>
+      <w:r>
+        <w:rPr>
+          <w:rFonts w:ascii="Times New Roman" w:hAnsi="Times New Roman" w:cs="Times New Roman"/>
+        </w:rPr>
         <w:t>Otvorena</w:t>
       </w:r>
       <w:r>
         <w:rPr>
+          <w:rFonts w:ascii="Times New Roman" w:hAnsi="Times New Roman" w:cs="Times New Roman"/>
           <w:spacing w:val="-7"/>
         </w:rPr>
         <w:t xml:space="preserve"> </w:t>
       </w:r>
       <w:r>
+        <w:rPr>
+          <w:rFonts w:ascii="Times New Roman" w:hAnsi="Times New Roman" w:cs="Times New Roman"/>
+        </w:rPr>
         <w:t>pitanja</w:t>
       </w:r>
     </w:p>
@@ -2499,7 +2586,6 @@
         <w:pStyle w:val="BodyText"/>
         <w:spacing w:before="6"/>
         <w:rPr>
-          <w:rFonts w:ascii="Arial"/>
           <w:b/>
           <w:sz w:val="5"/>
         </w:rPr>
@@ -2800,7 +2886,6 @@
       <w:pPr>
         <w:pStyle w:val="BodyText"/>
         <w:rPr>
-          <w:rFonts w:ascii="Arial"/>
           <w:b/>
           <w:sz w:val="22"/>
         </w:rPr>
@@ -2810,7 +2895,6 @@
       <w:pPr>
         <w:pStyle w:val="BodyText"/>
         <w:rPr>
-          <w:rFonts w:ascii="Arial"/>
           <w:b/>
           <w:sz w:val="22"/>
         </w:rPr>
@@ -2820,7 +2904,6 @@
       <w:pPr>
         <w:pStyle w:val="BodyText"/>
         <w:rPr>
-          <w:rFonts w:ascii="Arial"/>
           <w:b/>
           <w:sz w:val="22"/>
         </w:rPr>
@@ -2838,22 +2921,29 @@
           <w:tab w:val="left" w:pos="938"/>
         </w:tabs>
         <w:spacing w:before="144"/>
-      </w:pPr>
-      <w:bookmarkStart w:id="6" w:name="_bookmark5"/>
-      <w:bookmarkEnd w:id="6"/>
-      <w:r>
+        <w:rPr>
+          <w:rFonts w:ascii="Times New Roman" w:hAnsi="Times New Roman" w:cs="Times New Roman"/>
+        </w:rPr>
+      </w:pPr>
+      <w:bookmarkStart w:id="5" w:name="_bookmark5"/>
+      <w:bookmarkEnd w:id="5"/>
+      <w:r>
+        <w:rPr>
+          <w:rFonts w:ascii="Times New Roman" w:hAnsi="Times New Roman" w:cs="Times New Roman"/>
+        </w:rPr>
         <w:t>Scenario</w:t>
       </w:r>
       <w:r>
         <w:rPr>
+          <w:rFonts w:ascii="Times New Roman" w:hAnsi="Times New Roman" w:cs="Times New Roman"/>
           <w:spacing w:val="-4"/>
         </w:rPr>
         <w:t xml:space="preserve"> </w:t>
       </w:r>
       <w:r>
-        <w:t xml:space="preserve">pregleda </w:t>
-      </w:r>
-      <w:r>
+        <w:rPr>
+          <w:rFonts w:ascii="Times New Roman" w:hAnsi="Times New Roman" w:cs="Times New Roman"/>
+        </w:rPr>
         <w:t>ažuriranja stomatološke evidencije</w:t>
       </w:r>
     </w:p>
@@ -2862,7 +2952,6 @@
         <w:pStyle w:val="BodyText"/>
         <w:spacing w:before="5"/>
         <w:rPr>
-          <w:rFonts w:ascii="Arial"/>
           <w:b/>
           <w:sz w:val="37"/>
         </w:rPr>
@@ -2880,16 +2969,14 @@
           <w:tab w:val="left" w:pos="938"/>
         </w:tabs>
         <w:rPr>
-          <w:rFonts w:ascii="Arial"/>
           <w:b/>
           <w:sz w:val="20"/>
         </w:rPr>
       </w:pPr>
-      <w:bookmarkStart w:id="7" w:name="_bookmark6"/>
-      <w:bookmarkEnd w:id="7"/>
-      <w:r>
-        <w:rPr>
-          <w:rFonts w:ascii="Arial"/>
+      <w:bookmarkStart w:id="6" w:name="_bookmark6"/>
+      <w:bookmarkEnd w:id="6"/>
+      <w:r>
+        <w:rPr>
           <w:b/>
           <w:sz w:val="20"/>
           <w:u w:val="thick"/>
@@ -2898,7 +2985,6 @@
       </w:r>
       <w:r>
         <w:rPr>
-          <w:rFonts w:ascii="Arial"/>
           <w:b/>
           <w:spacing w:val="-4"/>
           <w:sz w:val="20"/>
@@ -2908,7 +2994,6 @@
       </w:r>
       <w:r>
         <w:rPr>
-          <w:rFonts w:ascii="Arial"/>
           <w:b/>
           <w:sz w:val="20"/>
           <w:u w:val="thick"/>
@@ -2926,8 +3011,8 @@
           <w:lang w:val="sr-Latn-RS"/>
         </w:rPr>
       </w:pPr>
-      <w:bookmarkStart w:id="8" w:name="_bookmark7"/>
-      <w:bookmarkEnd w:id="8"/>
+      <w:bookmarkStart w:id="7" w:name="_bookmark7"/>
+      <w:bookmarkEnd w:id="7"/>
       <w:r>
         <w:t>Svakom registrovanom korisniku neophodno je izdati izveštaj nakon obavljenog pregleda i ažurirati stomatološki karton.</w:t>
       </w:r>
@@ -2945,16 +3030,14 @@
         </w:tabs>
         <w:spacing w:before="128"/>
         <w:rPr>
-          <w:rFonts w:ascii="Arial"/>
           <w:b/>
           <w:sz w:val="20"/>
         </w:rPr>
       </w:pPr>
-      <w:bookmarkStart w:id="9" w:name="_bookmark8"/>
-      <w:bookmarkEnd w:id="9"/>
-      <w:r>
-        <w:rPr>
-          <w:rFonts w:ascii="Arial"/>
+      <w:bookmarkStart w:id="8" w:name="_bookmark8"/>
+      <w:bookmarkEnd w:id="8"/>
+      <w:r>
+        <w:rPr>
           <w:b/>
           <w:sz w:val="20"/>
           <w:u w:val="thick"/>
@@ -2963,7 +3046,6 @@
       </w:r>
       <w:r>
         <w:rPr>
-          <w:rFonts w:ascii="Arial"/>
           <w:b/>
           <w:spacing w:val="-4"/>
           <w:sz w:val="20"/>
@@ -2973,7 +3055,6 @@
       </w:r>
       <w:r>
         <w:rPr>
-          <w:rFonts w:ascii="Arial"/>
           <w:b/>
           <w:sz w:val="20"/>
           <w:u w:val="thick"/>
@@ -2994,14 +3075,12 @@
         </w:tabs>
         <w:spacing w:before="122"/>
         <w:rPr>
-          <w:rFonts w:ascii="Arial" w:hAnsi="Arial"/>
           <w:i/>
           <w:sz w:val="20"/>
         </w:rPr>
       </w:pPr>
       <w:r>
         <w:rPr>
-          <w:rFonts w:ascii="Arial" w:hAnsi="Arial"/>
           <w:i/>
           <w:sz w:val="20"/>
           <w:u w:val="single"/>
@@ -3010,7 +3089,6 @@
       </w:r>
       <w:r>
         <w:rPr>
-          <w:rFonts w:ascii="Arial" w:hAnsi="Arial"/>
           <w:i/>
           <w:sz w:val="20"/>
           <w:u w:val="single"/>
@@ -3019,7 +3097,6 @@
       </w:r>
       <w:r>
         <w:rPr>
-          <w:rFonts w:ascii="Arial" w:hAnsi="Arial"/>
           <w:i/>
           <w:spacing w:val="-6"/>
           <w:sz w:val="20"/>
@@ -3029,7 +3106,6 @@
       </w:r>
       <w:r>
         <w:rPr>
-          <w:rFonts w:ascii="Arial" w:hAnsi="Arial"/>
           <w:i/>
           <w:sz w:val="20"/>
           <w:u w:val="single"/>
@@ -3041,7 +3117,6 @@
       <w:pPr>
         <w:pStyle w:val="BodyText"/>
         <w:rPr>
-          <w:rFonts w:ascii="Arial"/>
           <w:i/>
         </w:rPr>
       </w:pPr>
@@ -3071,7 +3146,6 @@
         <w:pStyle w:val="BodyText"/>
         <w:spacing w:before="10"/>
         <w:rPr>
-          <w:rFonts w:ascii="Arial"/>
           <w:i/>
           <w:sz w:val="18"/>
         </w:rPr>
@@ -3097,18 +3171,16 @@
           <w:tab w:val="left" w:pos="938"/>
         </w:tabs>
         <w:rPr>
-          <w:rFonts w:ascii="Arial"/>
           <w:b/>
           <w:sz w:val="20"/>
         </w:rPr>
       </w:pPr>
-      <w:bookmarkStart w:id="10" w:name="_bookmark9"/>
-      <w:bookmarkStart w:id="11" w:name="_bookmark13"/>
+      <w:bookmarkStart w:id="9" w:name="_bookmark9"/>
+      <w:bookmarkStart w:id="10" w:name="_bookmark13"/>
+      <w:bookmarkEnd w:id="9"/>
       <w:bookmarkEnd w:id="10"/>
-      <w:bookmarkEnd w:id="11"/>
-      <w:r>
-        <w:rPr>
-          <w:rFonts w:ascii="Arial"/>
+      <w:r>
+        <w:rPr>
           <w:b/>
           <w:sz w:val="20"/>
         </w:rPr>
@@ -3116,7 +3188,6 @@
       </w:r>
       <w:r>
         <w:rPr>
-          <w:rFonts w:ascii="Arial"/>
           <w:b/>
           <w:spacing w:val="-7"/>
           <w:sz w:val="20"/>
@@ -3125,7 +3196,6 @@
       </w:r>
       <w:r>
         <w:rPr>
-          <w:rFonts w:ascii="Arial"/>
           <w:b/>
           <w:sz w:val="20"/>
         </w:rPr>
@@ -3137,7 +3207,6 @@
         <w:pStyle w:val="BodyText"/>
         <w:spacing w:before="10"/>
         <w:rPr>
-          <w:rFonts w:ascii="Arial"/>
           <w:b/>
           <w:sz w:val="19"/>
         </w:rPr>
@@ -3147,7 +3216,6 @@
       <w:pPr>
         <w:ind w:left="938"/>
         <w:rPr>
-          <w:rFonts w:ascii="Arial"/>
           <w:i/>
           <w:sz w:val="20"/>
         </w:rPr>
@@ -3160,7 +3228,6 @@
       </w:r>
       <w:r>
         <w:rPr>
-          <w:rFonts w:ascii="Arial MT"/>
           <w:spacing w:val="35"/>
           <w:sz w:val="20"/>
         </w:rPr>
@@ -3172,7 +3239,6 @@
         <w:pStyle w:val="BodyText"/>
         <w:spacing w:before="8"/>
         <w:rPr>
-          <w:rFonts w:ascii="Arial"/>
           <w:i/>
           <w:sz w:val="19"/>
         </w:rPr>
@@ -3190,33 +3256,30 @@
           <w:tab w:val="left" w:pos="938"/>
         </w:tabs>
         <w:rPr>
-          <w:rFonts w:ascii="Arial"/>
           <w:b/>
           <w:sz w:val="20"/>
         </w:rPr>
       </w:pPr>
-      <w:bookmarkStart w:id="12" w:name="_bookmark14"/>
+      <w:bookmarkStart w:id="11" w:name="_bookmark14"/>
+      <w:bookmarkEnd w:id="11"/>
+      <w:r>
+        <w:rPr>
+          <w:b/>
+          <w:sz w:val="20"/>
+        </w:rPr>
+        <w:t>Preduslovi</w:t>
+      </w:r>
+    </w:p>
+    <w:p>
+      <w:pPr>
+        <w:pStyle w:val="BodyText"/>
+        <w:spacing w:before="7"/>
+        <w:rPr>
+          <w:sz w:val="23"/>
+        </w:rPr>
+      </w:pPr>
+      <w:bookmarkStart w:id="12" w:name="_bookmark15"/>
       <w:bookmarkEnd w:id="12"/>
-      <w:r>
-        <w:rPr>
-          <w:rFonts w:ascii="Arial"/>
-          <w:b/>
-          <w:sz w:val="20"/>
-        </w:rPr>
-        <w:t>Preduslovi</w:t>
-      </w:r>
-    </w:p>
-    <w:p>
-      <w:pPr>
-        <w:pStyle w:val="BodyText"/>
-        <w:spacing w:before="7"/>
-        <w:rPr>
-          <w:rFonts w:ascii="Microsoft Sans Serif"/>
-          <w:sz w:val="23"/>
-        </w:rPr>
-      </w:pPr>
-      <w:bookmarkStart w:id="13" w:name="_bookmark15"/>
-      <w:bookmarkEnd w:id="13"/>
     </w:p>
     <w:p>
       <w:pPr>
@@ -3225,7 +3288,7 @@
         <w:ind w:left="938" w:right="669"/>
       </w:pPr>
       <w:r>
-        <w:t>Nema.</w:t>
+        <w:t>Privilegovani korisnik je prijavljen na sistem i privilegovani i registrovani korisnik postoje u bazi.</w:t>
       </w:r>
     </w:p>
     <w:p>
@@ -3241,14 +3304,12 @@
         </w:tabs>
         <w:spacing w:line="190" w:lineRule="exact"/>
         <w:rPr>
-          <w:rFonts w:ascii="Arial"/>
           <w:b/>
           <w:sz w:val="20"/>
         </w:rPr>
       </w:pPr>
       <w:r>
         <w:rPr>
-          <w:rFonts w:ascii="Arial"/>
           <w:b/>
           <w:sz w:val="20"/>
         </w:rPr>
@@ -3312,43 +3373,8 @@
     <w:p>
       <w:pPr>
         <w:pStyle w:val="BodyText"/>
-        <w:rPr>
-          <w:i/>
-        </w:rPr>
-      </w:pPr>
-    </w:p>
-    <w:p>
-      <w:pPr>
-        <w:pStyle w:val="BodyText"/>
-        <w:rPr>
-          <w:i/>
-        </w:rPr>
-      </w:pPr>
-    </w:p>
-    <w:p>
-      <w:pPr>
-        <w:pStyle w:val="BodyText"/>
-        <w:rPr>
-          <w:i/>
-        </w:rPr>
-      </w:pPr>
-    </w:p>
-    <w:p>
-      <w:pPr>
-        <w:pStyle w:val="BodyText"/>
-        <w:spacing w:before="6"/>
-        <w:rPr>
-          <w:i/>
-          <w:sz w:val="19"/>
-        </w:rPr>
-      </w:pPr>
-    </w:p>
-    <w:p>
-      <w:pPr>
-        <w:pStyle w:val="BodyText"/>
         <w:spacing w:before="91"/>
         <w:ind w:right="116"/>
-        <w:jc w:val="right"/>
       </w:pPr>
     </w:p>
     <w:sectPr>
@@ -3361,7 +3387,7 @@
 </file>
 
 <file path=word/endnotes.xml><?xml version="1.0" encoding="utf-8"?>
-<w:endnotes xmlns:wpc="http://schemas.microsoft.com/office/word/2010/wordprocessingCanvas" xmlns:cx="http://schemas.microsoft.com/office/drawing/2014/chartex" xmlns:cx1="http://schemas.microsoft.com/office/drawing/2015/9/8/chartex" xmlns:mc="http://schemas.openxmlformats.org/markup-compatibility/2006" xmlns:o="urn:schemas-microsoft-com:office:office" xmlns:r="http://schemas.openxmlformats.org/officeDocument/2006/relationships" xmlns:m="http://schemas.openxmlformats.org/officeDocument/2006/math" xmlns:v="urn:schemas-microsoft-com:vml" xmlns:wp14="http://schemas.microsoft.com/office/word/2010/wordprocessingDrawing" xmlns:wp="http://schemas.openxmlformats.org/drawingml/2006/wordprocessingDrawing" xmlns:w10="urn:schemas-microsoft-com:office:word" xmlns:w="http://schemas.openxmlformats.org/wordprocessingml/2006/main" xmlns:w14="http://schemas.microsoft.com/office/word/2010/wordml" xmlns:w15="http://schemas.microsoft.com/office/word/2012/wordml" xmlns:w16se="http://schemas.microsoft.com/office/word/2015/wordml/symex" xmlns:wpg="http://schemas.microsoft.com/office/word/2010/wordprocessingGroup" xmlns:wpi="http://schemas.microsoft.com/office/word/2010/wordprocessingInk" xmlns:wne="http://schemas.microsoft.com/office/word/2006/wordml" xmlns:wps="http://schemas.microsoft.com/office/word/2010/wordprocessingShape" mc:Ignorable="w14 w15 w16se wp14">
+<w:endnotes xmlns:wpc="http://schemas.microsoft.com/office/word/2010/wordprocessingCanvas" xmlns:cx="http://schemas.microsoft.com/office/drawing/2014/chartex" xmlns:cx1="http://schemas.microsoft.com/office/drawing/2015/9/8/chartex" xmlns:cx2="http://schemas.microsoft.com/office/drawing/2015/10/21/chartex" xmlns:cx3="http://schemas.microsoft.com/office/drawing/2016/5/9/chartex" xmlns:cx4="http://schemas.microsoft.com/office/drawing/2016/5/10/chartex" xmlns:cx5="http://schemas.microsoft.com/office/drawing/2016/5/11/chartex" xmlns:cx6="http://schemas.microsoft.com/office/drawing/2016/5/12/chartex" xmlns:cx7="http://schemas.microsoft.com/office/drawing/2016/5/13/chartex" xmlns:cx8="http://schemas.microsoft.com/office/drawing/2016/5/14/chartex" xmlns:mc="http://schemas.openxmlformats.org/markup-compatibility/2006" xmlns:aink="http://schemas.microsoft.com/office/drawing/2016/ink" xmlns:am3d="http://schemas.microsoft.com/office/drawing/2017/model3d" xmlns:o="urn:schemas-microsoft-com:office:office" xmlns:r="http://schemas.openxmlformats.org/officeDocument/2006/relationships" xmlns:m="http://schemas.openxmlformats.org/officeDocument/2006/math" xmlns:v="urn:schemas-microsoft-com:vml" xmlns:wp14="http://schemas.microsoft.com/office/word/2010/wordprocessingDrawing" xmlns:wp="http://schemas.openxmlformats.org/drawingml/2006/wordprocessingDrawing" xmlns:w10="urn:schemas-microsoft-com:office:word" xmlns:w="http://schemas.openxmlformats.org/wordprocessingml/2006/main" xmlns:w14="http://schemas.microsoft.com/office/word/2010/wordml" xmlns:w15="http://schemas.microsoft.com/office/word/2012/wordml" xmlns:w16cex="http://schemas.microsoft.com/office/word/2018/wordml/cex" xmlns:w16cid="http://schemas.microsoft.com/office/word/2016/wordml/cid" xmlns:w16="http://schemas.microsoft.com/office/word/2018/wordml" xmlns:w16sdtdh="http://schemas.microsoft.com/office/word/2020/wordml/sdtdatahash" xmlns:w16se="http://schemas.microsoft.com/office/word/2015/wordml/symex" xmlns:wpg="http://schemas.microsoft.com/office/word/2010/wordprocessingGroup" xmlns:wpi="http://schemas.microsoft.com/office/word/2010/wordprocessingInk" xmlns:wne="http://schemas.microsoft.com/office/word/2006/wordml" xmlns:wps="http://schemas.microsoft.com/office/word/2010/wordprocessingShape" mc:Ignorable="w14 w15 w16se w16cid w16 w16cex w16sdtdh wp14">
   <w:endnote w:type="separator" w:id="-1">
     <w:p>
       <w:r>
@@ -3380,7 +3406,7 @@
 </file>
 
 <file path=word/footnotes.xml><?xml version="1.0" encoding="utf-8"?>
-<w:footnotes xmlns:wpc="http://schemas.microsoft.com/office/word/2010/wordprocessingCanvas" xmlns:cx="http://schemas.microsoft.com/office/drawing/2014/chartex" xmlns:cx1="http://schemas.microsoft.com/office/drawing/2015/9/8/chartex" xmlns:mc="http://schemas.openxmlformats.org/markup-compatibility/2006" xmlns:o="urn:schemas-microsoft-com:office:office" xmlns:r="http://schemas.openxmlformats.org/officeDocument/2006/relationships" xmlns:m="http://schemas.openxmlformats.org/officeDocument/2006/math" xmlns:v="urn:schemas-microsoft-com:vml" xmlns:wp14="http://schemas.microsoft.com/office/word/2010/wordprocessingDrawing" xmlns:wp="http://schemas.openxmlformats.org/drawingml/2006/wordprocessingDrawing" xmlns:w10="urn:schemas-microsoft-com:office:word" xmlns:w="http://schemas.openxmlformats.org/wordprocessingml/2006/main" xmlns:w14="http://schemas.microsoft.com/office/word/2010/wordml" xmlns:w15="http://schemas.microsoft.com/office/word/2012/wordml" xmlns:w16se="http://schemas.microsoft.com/office/word/2015/wordml/symex" xmlns:wpg="http://schemas.microsoft.com/office/word/2010/wordprocessingGroup" xmlns:wpi="http://schemas.microsoft.com/office/word/2010/wordprocessingInk" xmlns:wne="http://schemas.microsoft.com/office/word/2006/wordml" xmlns:wps="http://schemas.microsoft.com/office/word/2010/wordprocessingShape" mc:Ignorable="w14 w15 w16se wp14">
+<w:footnotes xmlns:wpc="http://schemas.microsoft.com/office/word/2010/wordprocessingCanvas" xmlns:cx="http://schemas.microsoft.com/office/drawing/2014/chartex" xmlns:cx1="http://schemas.microsoft.com/office/drawing/2015/9/8/chartex" xmlns:cx2="http://schemas.microsoft.com/office/drawing/2015/10/21/chartex" xmlns:cx3="http://schemas.microsoft.com/office/drawing/2016/5/9/chartex" xmlns:cx4="http://schemas.microsoft.com/office/drawing/2016/5/10/chartex" xmlns:cx5="http://schemas.microsoft.com/office/drawing/2016/5/11/chartex" xmlns:cx6="http://schemas.microsoft.com/office/drawing/2016/5/12/chartex" xmlns:cx7="http://schemas.microsoft.com/office/drawing/2016/5/13/chartex" xmlns:cx8="http://schemas.microsoft.com/office/drawing/2016/5/14/chartex" xmlns:mc="http://schemas.openxmlformats.org/markup-compatibility/2006" xmlns:aink="http://schemas.microsoft.com/office/drawing/2016/ink" xmlns:am3d="http://schemas.microsoft.com/office/drawing/2017/model3d" xmlns:o="urn:schemas-microsoft-com:office:office" xmlns:r="http://schemas.openxmlformats.org/officeDocument/2006/relationships" xmlns:m="http://schemas.openxmlformats.org/officeDocument/2006/math" xmlns:v="urn:schemas-microsoft-com:vml" xmlns:wp14="http://schemas.microsoft.com/office/word/2010/wordprocessingDrawing" xmlns:wp="http://schemas.openxmlformats.org/drawingml/2006/wordprocessingDrawing" xmlns:w10="urn:schemas-microsoft-com:office:word" xmlns:w="http://schemas.openxmlformats.org/wordprocessingml/2006/main" xmlns:w14="http://schemas.microsoft.com/office/word/2010/wordml" xmlns:w15="http://schemas.microsoft.com/office/word/2012/wordml" xmlns:w16cex="http://schemas.microsoft.com/office/word/2018/wordml/cex" xmlns:w16cid="http://schemas.microsoft.com/office/word/2016/wordml/cid" xmlns:w16="http://schemas.microsoft.com/office/word/2018/wordml" xmlns:w16sdtdh="http://schemas.microsoft.com/office/word/2020/wordml/sdtdatahash" xmlns:w16se="http://schemas.microsoft.com/office/word/2015/wordml/symex" xmlns:wpg="http://schemas.microsoft.com/office/word/2010/wordprocessingGroup" xmlns:wpi="http://schemas.microsoft.com/office/word/2010/wordprocessingInk" xmlns:wne="http://schemas.microsoft.com/office/word/2006/wordml" xmlns:wps="http://schemas.microsoft.com/office/word/2010/wordprocessingShape" mc:Ignorable="w14 w15 w16se w16cid w16 w16cex w16sdtdh wp14">
   <w:footnote w:type="separator" w:id="-1">
     <w:p>
       <w:r>
@@ -3399,7 +3425,7 @@
 </file>
 
 <file path=word/header1.xml><?xml version="1.0" encoding="utf-8"?>
-<w:hdr xmlns:wpc="http://schemas.microsoft.com/office/word/2010/wordprocessingCanvas" xmlns:cx="http://schemas.microsoft.com/office/drawing/2014/chartex" xmlns:cx1="http://schemas.microsoft.com/office/drawing/2015/9/8/chartex" xmlns:mc="http://schemas.openxmlformats.org/markup-compatibility/2006" xmlns:o="urn:schemas-microsoft-com:office:office" xmlns:r="http://schemas.openxmlformats.org/officeDocument/2006/relationships" xmlns:m="http://schemas.openxmlformats.org/officeDocument/2006/math" xmlns:v="urn:schemas-microsoft-com:vml" xmlns:wp14="http://schemas.microsoft.com/office/word/2010/wordprocessingDrawing" xmlns:wp="http://schemas.openxmlformats.org/drawingml/2006/wordprocessingDrawing" xmlns:w10="urn:schemas-microsoft-com:office:word" xmlns:w="http://schemas.openxmlformats.org/wordprocessingml/2006/main" xmlns:w14="http://schemas.microsoft.com/office/word/2010/wordml" xmlns:w15="http://schemas.microsoft.com/office/word/2012/wordml" xmlns:w16se="http://schemas.microsoft.com/office/word/2015/wordml/symex" xmlns:wpg="http://schemas.microsoft.com/office/word/2010/wordprocessingGroup" xmlns:wpi="http://schemas.microsoft.com/office/word/2010/wordprocessingInk" xmlns:wne="http://schemas.microsoft.com/office/word/2006/wordml" xmlns:wps="http://schemas.microsoft.com/office/word/2010/wordprocessingShape" mc:Ignorable="w14 w15 w16se wp14">
+<w:hdr xmlns:wpc="http://schemas.microsoft.com/office/word/2010/wordprocessingCanvas" xmlns:cx="http://schemas.microsoft.com/office/drawing/2014/chartex" xmlns:cx1="http://schemas.microsoft.com/office/drawing/2015/9/8/chartex" xmlns:cx2="http://schemas.microsoft.com/office/drawing/2015/10/21/chartex" xmlns:cx3="http://schemas.microsoft.com/office/drawing/2016/5/9/chartex" xmlns:cx4="http://schemas.microsoft.com/office/drawing/2016/5/10/chartex" xmlns:cx5="http://schemas.microsoft.com/office/drawing/2016/5/11/chartex" xmlns:cx6="http://schemas.microsoft.com/office/drawing/2016/5/12/chartex" xmlns:cx7="http://schemas.microsoft.com/office/drawing/2016/5/13/chartex" xmlns:cx8="http://schemas.microsoft.com/office/drawing/2016/5/14/chartex" xmlns:mc="http://schemas.openxmlformats.org/markup-compatibility/2006" xmlns:aink="http://schemas.microsoft.com/office/drawing/2016/ink" xmlns:am3d="http://schemas.microsoft.com/office/drawing/2017/model3d" xmlns:o="urn:schemas-microsoft-com:office:office" xmlns:r="http://schemas.openxmlformats.org/officeDocument/2006/relationships" xmlns:m="http://schemas.openxmlformats.org/officeDocument/2006/math" xmlns:v="urn:schemas-microsoft-com:vml" xmlns:wp14="http://schemas.microsoft.com/office/word/2010/wordprocessingDrawing" xmlns:wp="http://schemas.openxmlformats.org/drawingml/2006/wordprocessingDrawing" xmlns:w10="urn:schemas-microsoft-com:office:word" xmlns:w="http://schemas.openxmlformats.org/wordprocessingml/2006/main" xmlns:w14="http://schemas.microsoft.com/office/word/2010/wordml" xmlns:w15="http://schemas.microsoft.com/office/word/2012/wordml" xmlns:w16cex="http://schemas.microsoft.com/office/word/2018/wordml/cex" xmlns:w16cid="http://schemas.microsoft.com/office/word/2016/wordml/cid" xmlns:w16="http://schemas.microsoft.com/office/word/2018/wordml" xmlns:w16sdtdh="http://schemas.microsoft.com/office/word/2020/wordml/sdtdatahash" xmlns:w16se="http://schemas.microsoft.com/office/word/2015/wordml/symex" xmlns:wpg="http://schemas.microsoft.com/office/word/2010/wordprocessingGroup" xmlns:wpi="http://schemas.microsoft.com/office/word/2010/wordprocessingInk" xmlns:wne="http://schemas.microsoft.com/office/word/2006/wordml" xmlns:wps="http://schemas.microsoft.com/office/word/2010/wordprocessingShape" mc:Ignorable="w14 w15 w16se w16cid w16 w16cex w16sdtdh wp14">
   <w:p>
     <w:pPr>
       <w:pStyle w:val="BodyText"/>
@@ -3541,7 +3567,7 @@
               <v:stroke joinstyle="miter"/>
               <v:path gradientshapeok="t" o:connecttype="rect"/>
             </v:shapetype>
-            <v:shape id="Text Box 1" o:spid="_x0000_s1026" type="#_x0000_t202" style="position:absolute;margin-left:88.9pt;margin-top:35.7pt;width:499.2pt;height:13.3pt;z-index:-251658752;visibility:visible;mso-wrap-style:square;mso-width-percent:0;mso-height-percent:0;mso-wrap-distance-left:9pt;mso-wrap-distance-top:0;mso-wrap-distance-right:9pt;mso-wrap-distance-bottom:0;mso-position-horizontal:absolute;mso-position-horizontal-relative:page;mso-position-vertical:absolute;mso-position-vertical-relative:page;mso-width-percent:0;mso-height-percent:0;mso-width-relative:page;mso-height-relative:page;v-text-anchor:top" o:gfxdata="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" filled="f" stroked="f">
+            <v:shape id="Text Box 1" o:spid="_x0000_s1026" type="#_x0000_t202" style="position:absolute;margin-left:88.9pt;margin-top:35.7pt;width:499.2pt;height:13.3pt;z-index:-251658752;visibility:visible;mso-wrap-style:square;mso-width-percent:0;mso-height-percent:0;mso-wrap-distance-left:9pt;mso-wrap-distance-top:0;mso-wrap-distance-right:9pt;mso-wrap-distance-bottom:0;mso-position-horizontal:absolute;mso-position-horizontal-relative:page;mso-position-vertical:absolute;mso-position-vertical-relative:page;mso-width-percent:0;mso-height-percent:0;mso-width-relative:page;mso-height-relative:page;v-text-anchor:top" o:gfxdata="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" filled="f" stroked="f">
               <v:textbox inset="0,0,0,0">
                 <w:txbxContent>
                   <w:p>
@@ -3607,7 +3633,7 @@
 </file>
 
 <file path=word/numbering.xml><?xml version="1.0" encoding="utf-8"?>
-<w:numbering xmlns:wpc="http://schemas.microsoft.com/office/word/2010/wordprocessingCanvas" xmlns:cx="http://schemas.microsoft.com/office/drawing/2014/chartex" xmlns:cx1="http://schemas.microsoft.com/office/drawing/2015/9/8/chartex" xmlns:mc="http://schemas.openxmlformats.org/markup-compatibility/2006" xmlns:o="urn:schemas-microsoft-com:office:office" xmlns:r="http://schemas.openxmlformats.org/officeDocument/2006/relationships" xmlns:m="http://schemas.openxmlformats.org/officeDocument/2006/math" xmlns:v="urn:schemas-microsoft-com:vml" xmlns:wp14="http://schemas.microsoft.com/office/word/2010/wordprocessingDrawing" xmlns:wp="http://schemas.openxmlformats.org/drawingml/2006/wordprocessingDrawing" xmlns:w10="urn:schemas-microsoft-com:office:word" xmlns:w="http://schemas.openxmlformats.org/wordprocessingml/2006/main" xmlns:w14="http://schemas.microsoft.com/office/word/2010/wordml" xmlns:w15="http://schemas.microsoft.com/office/word/2012/wordml" xmlns:w16se="http://schemas.microsoft.com/office/word/2015/wordml/symex" xmlns:wpg="http://schemas.microsoft.com/office/word/2010/wordprocessingGroup" xmlns:wpi="http://schemas.microsoft.com/office/word/2010/wordprocessingInk" xmlns:wne="http://schemas.microsoft.com/office/word/2006/wordml" xmlns:wps="http://schemas.microsoft.com/office/word/2010/wordprocessingShape" mc:Ignorable="w14 w15 w16se wp14">
+<w:numbering xmlns:wpc="http://schemas.microsoft.com/office/word/2010/wordprocessingCanvas" xmlns:cx="http://schemas.microsoft.com/office/drawing/2014/chartex" xmlns:cx1="http://schemas.microsoft.com/office/drawing/2015/9/8/chartex" xmlns:cx2="http://schemas.microsoft.com/office/drawing/2015/10/21/chartex" xmlns:cx3="http://schemas.microsoft.com/office/drawing/2016/5/9/chartex" xmlns:cx4="http://schemas.microsoft.com/office/drawing/2016/5/10/chartex" xmlns:cx5="http://schemas.microsoft.com/office/drawing/2016/5/11/chartex" xmlns:cx6="http://schemas.microsoft.com/office/drawing/2016/5/12/chartex" xmlns:cx7="http://schemas.microsoft.com/office/drawing/2016/5/13/chartex" xmlns:cx8="http://schemas.microsoft.com/office/drawing/2016/5/14/chartex" xmlns:mc="http://schemas.openxmlformats.org/markup-compatibility/2006" xmlns:aink="http://schemas.microsoft.com/office/drawing/2016/ink" xmlns:am3d="http://schemas.microsoft.com/office/drawing/2017/model3d" xmlns:o="urn:schemas-microsoft-com:office:office" xmlns:r="http://schemas.openxmlformats.org/officeDocument/2006/relationships" xmlns:m="http://schemas.openxmlformats.org/officeDocument/2006/math" xmlns:v="urn:schemas-microsoft-com:vml" xmlns:wp14="http://schemas.microsoft.com/office/word/2010/wordprocessingDrawing" xmlns:wp="http://schemas.openxmlformats.org/drawingml/2006/wordprocessingDrawing" xmlns:w10="urn:schemas-microsoft-com:office:word" xmlns:w="http://schemas.openxmlformats.org/wordprocessingml/2006/main" xmlns:w14="http://schemas.microsoft.com/office/word/2010/wordml" xmlns:w15="http://schemas.microsoft.com/office/word/2012/wordml" xmlns:w16cex="http://schemas.microsoft.com/office/word/2018/wordml/cex" xmlns:w16cid="http://schemas.microsoft.com/office/word/2016/wordml/cid" xmlns:w16="http://schemas.microsoft.com/office/word/2018/wordml" xmlns:w16sdtdh="http://schemas.microsoft.com/office/word/2020/wordml/sdtdatahash" xmlns:w16se="http://schemas.microsoft.com/office/word/2015/wordml/symex" xmlns:wpg="http://schemas.microsoft.com/office/word/2010/wordprocessingGroup" xmlns:wpi="http://schemas.microsoft.com/office/word/2010/wordprocessingInk" xmlns:wne="http://schemas.microsoft.com/office/word/2006/wordml" xmlns:wps="http://schemas.microsoft.com/office/word/2010/wordprocessingShape" mc:Ignorable="w14 w15 w16se w16cid w16 w16cex w16sdtdh wp14">
   <w:abstractNum w:abstractNumId="0" w15:restartNumberingAfterBreak="0">
     <w:nsid w:val="17874125"/>
     <w:multiLevelType w:val="hybridMultilevel"/>
@@ -4355,29 +4381,29 @@
       </w:rPr>
     </w:lvl>
   </w:abstractNum>
-  <w:num w:numId="1">
+  <w:num w:numId="1" w16cid:durableId="2145080205">
     <w:abstractNumId w:val="1"/>
   </w:num>
-  <w:num w:numId="2">
+  <w:num w:numId="2" w16cid:durableId="540478647">
     <w:abstractNumId w:val="0"/>
   </w:num>
-  <w:num w:numId="3">
+  <w:num w:numId="3" w16cid:durableId="1841770805">
     <w:abstractNumId w:val="4"/>
   </w:num>
-  <w:num w:numId="4">
+  <w:num w:numId="4" w16cid:durableId="946352814">
     <w:abstractNumId w:val="5"/>
   </w:num>
-  <w:num w:numId="5">
+  <w:num w:numId="5" w16cid:durableId="1130318471">
     <w:abstractNumId w:val="2"/>
   </w:num>
-  <w:num w:numId="6">
+  <w:num w:numId="6" w16cid:durableId="1432898661">
     <w:abstractNumId w:val="3"/>
   </w:num>
 </w:numbering>
 </file>
 
 <file path=word/styles.xml><?xml version="1.0" encoding="utf-8"?>
-<w:styles xmlns:mc="http://schemas.openxmlformats.org/markup-compatibility/2006" xmlns:r="http://schemas.openxmlformats.org/officeDocument/2006/relationships" xmlns:w="http://schemas.openxmlformats.org/wordprocessingml/2006/main" xmlns:w14="http://schemas.microsoft.com/office/word/2010/wordml" xmlns:w15="http://schemas.microsoft.com/office/word/2012/wordml" xmlns:w16se="http://schemas.microsoft.com/office/word/2015/wordml/symex" mc:Ignorable="w14 w15 w16se">
+<w:styles xmlns:mc="http://schemas.openxmlformats.org/markup-compatibility/2006" xmlns:r="http://schemas.openxmlformats.org/officeDocument/2006/relationships" xmlns:w="http://schemas.openxmlformats.org/wordprocessingml/2006/main" xmlns:w14="http://schemas.microsoft.com/office/word/2010/wordml" xmlns:w15="http://schemas.microsoft.com/office/word/2012/wordml" xmlns:w16cex="http://schemas.microsoft.com/office/word/2018/wordml/cex" xmlns:w16cid="http://schemas.microsoft.com/office/word/2016/wordml/cid" xmlns:w16="http://schemas.microsoft.com/office/word/2018/wordml" xmlns:w16sdtdh="http://schemas.microsoft.com/office/word/2020/wordml/sdtdatahash" xmlns:w16se="http://schemas.microsoft.com/office/word/2015/wordml/symex" mc:Ignorable="w14 w15 w16se w16cid w16 w16cex w16sdtdh">
   <w:docDefaults>
     <w:rPrDefault>
       <w:rPr>
@@ -4395,7 +4421,7 @@
       </w:pPr>
     </w:pPrDefault>
   </w:docDefaults>
-  <w:latentStyles w:defLockedState="0" w:defUIPriority="99" w:defSemiHidden="0" w:defUnhideWhenUsed="0" w:defQFormat="0" w:count="371">
+  <w:latentStyles w:defLockedState="0" w:defUIPriority="99" w:defSemiHidden="0" w:defUnhideWhenUsed="0" w:defQFormat="0" w:count="376">
     <w:lsdException w:name="Normal" w:uiPriority="0" w:qFormat="1"/>
     <w:lsdException w:name="heading 1" w:uiPriority="9" w:qFormat="1"/>
     <w:lsdException w:name="heading 2" w:semiHidden="1" w:uiPriority="9" w:unhideWhenUsed="1" w:qFormat="1"/>
@@ -4767,6 +4793,11 @@
     <w:lsdException w:name="List Table 5 Dark Accent 6" w:uiPriority="50"/>
     <w:lsdException w:name="List Table 6 Colorful Accent 6" w:uiPriority="51"/>
     <w:lsdException w:name="List Table 7 Colorful Accent 6" w:uiPriority="52"/>
+    <w:lsdException w:name="Mention" w:semiHidden="1" w:unhideWhenUsed="1"/>
+    <w:lsdException w:name="Smart Hyperlink" w:semiHidden="1" w:unhideWhenUsed="1"/>
+    <w:lsdException w:name="Hashtag" w:semiHidden="1" w:unhideWhenUsed="1"/>
+    <w:lsdException w:name="Unresolved Mention" w:semiHidden="1" w:unhideWhenUsed="1"/>
+    <w:lsdException w:name="Smart Link" w:semiHidden="1" w:unhideWhenUsed="1"/>
   </w:latentStyles>
   <w:style w:type="paragraph" w:default="1" w:styleId="Normal">
     <w:name w:val="Normal"/>

</xml_diff>